<commit_message>
on avance un peu
le fichier est corrompu une fois enregistré, la bonne nouvelle c'est
qu'il fait quelque chose. je dois debug ça.
</commit_message>
<xml_diff>
--- a/plancadre/test.docx
+++ b/plancadre/test.docx
@@ -15,9 +15,9 @@
         <w:tblLook w:val="04A0" w:firstRow="1" w:lastRow="0" w:firstColumn="1" w:lastColumn="0" w:noHBand="0" w:noVBand="1"/>
       </w:tblPr>
       <w:tblGrid>
-        <w:gridCol w:w="2926"/>
-        <w:gridCol w:w="2927"/>
-        <w:gridCol w:w="2927"/>
+        <w:gridCol w:w="2895"/>
+        <w:gridCol w:w="2856"/>
+        <w:gridCol w:w="2879"/>
       </w:tblGrid>
       <w:tr>
         <w:trPr>
@@ -36,8 +36,13 @@
               <w:spacing w:before="240"/>
             </w:pPr>
             <w:r>
-              <w:t>Identification du cours</w:t>
-            </w:r>
+              <w:t xml:space="preserve">Identification du </w:t>
+            </w:r>
+            <w:proofErr w:type="spellStart"/>
+            <w:r>
+              <w:t>cours</w:t>
+            </w:r>
+            <w:proofErr w:type="spellEnd"/>
           </w:p>
         </w:tc>
       </w:tr>
@@ -61,7 +66,18 @@
               <w:jc w:val="center"/>
             </w:pPr>
             <w:r>
-              <w:t>{discipline_cours}</w:t>
+              <w:t>$</w:t>
+            </w:r>
+            <w:r>
+              <w:t>{</w:t>
+            </w:r>
+            <w:proofErr w:type="spellStart"/>
+            <w:r>
+              <w:t>discipline_cours</w:t>
+            </w:r>
+            <w:proofErr w:type="spellEnd"/>
+            <w:r>
+              <w:t>}</w:t>
             </w:r>
           </w:p>
         </w:tc>
@@ -74,8 +90,26 @@
             <w:pPr>
               <w:jc w:val="center"/>
             </w:pPr>
-            <w:r>
-              <w:t>Titre du cours :</w:t>
+            <w:proofErr w:type="spellStart"/>
+            <w:r>
+              <w:t>Titre</w:t>
+            </w:r>
+            <w:proofErr w:type="spellEnd"/>
+            <w:r>
+              <w:t xml:space="preserve"> du </w:t>
+            </w:r>
+            <w:proofErr w:type="spellStart"/>
+            <w:r>
+              <w:t>cour</w:t>
+            </w:r>
+            <w:bookmarkStart w:id="0" w:name="_GoBack"/>
+            <w:bookmarkEnd w:id="0"/>
+            <w:r>
+              <w:t>s</w:t>
+            </w:r>
+            <w:proofErr w:type="spellEnd"/>
+            <w:r>
+              <w:t xml:space="preserve"> :</w:t>
             </w:r>
           </w:p>
           <w:p>
@@ -83,7 +117,18 @@
               <w:jc w:val="center"/>
             </w:pPr>
             <w:r>
-              <w:t>{titre_cours}</w:t>
+              <w:t>$</w:t>
+            </w:r>
+            <w:r>
+              <w:t>{</w:t>
+            </w:r>
+            <w:proofErr w:type="spellStart"/>
+            <w:r>
+              <w:t>titre_cours</w:t>
+            </w:r>
+            <w:proofErr w:type="spellEnd"/>
+            <w:r>
+              <w:t>}</w:t>
             </w:r>
           </w:p>
         </w:tc>
@@ -96,8 +141,21 @@
             <w:pPr>
               <w:jc w:val="center"/>
             </w:pPr>
-            <w:r>
-              <w:t>Numéro du cours :</w:t>
+            <w:proofErr w:type="spellStart"/>
+            <w:r>
+              <w:t>Numéro</w:t>
+            </w:r>
+            <w:proofErr w:type="spellEnd"/>
+            <w:r>
+              <w:t xml:space="preserve"> du </w:t>
+            </w:r>
+            <w:proofErr w:type="spellStart"/>
+            <w:r>
+              <w:t>cours</w:t>
+            </w:r>
+            <w:proofErr w:type="spellEnd"/>
+            <w:r>
+              <w:t xml:space="preserve"> :</w:t>
             </w:r>
           </w:p>
           <w:p>
@@ -105,7 +163,18 @@
               <w:jc w:val="center"/>
             </w:pPr>
             <w:r>
-              <w:t>{code_cours}</w:t>
+              <w:t>$</w:t>
+            </w:r>
+            <w:r>
+              <w:t>{</w:t>
+            </w:r>
+            <w:proofErr w:type="spellStart"/>
+            <w:r>
+              <w:t>code_cours</w:t>
+            </w:r>
+            <w:proofErr w:type="spellEnd"/>
+            <w:r>
+              <w:t>}</w:t>
             </w:r>
           </w:p>
         </w:tc>
@@ -121,9 +190,13 @@
             <w:vAlign w:val="center"/>
           </w:tcPr>
           <w:p>
-            <w:bookmarkStart w:id="0" w:name="_GoBack"/>
-            <w:r>
-              <w:t>Pondération :</w:t>
+            <w:proofErr w:type="spellStart"/>
+            <w:r>
+              <w:t>Pondération</w:t>
+            </w:r>
+            <w:proofErr w:type="spellEnd"/>
+            <w:r>
+              <w:t xml:space="preserve"> :</w:t>
             </w:r>
           </w:p>
           <w:p>
@@ -131,7 +204,18 @@
               <w:jc w:val="center"/>
             </w:pPr>
             <w:r>
-              <w:t>{ponderation_cours}</w:t>
+              <w:t>$</w:t>
+            </w:r>
+            <w:r>
+              <w:t>{</w:t>
+            </w:r>
+            <w:proofErr w:type="spellStart"/>
+            <w:r>
+              <w:t>ponderation_cours</w:t>
+            </w:r>
+            <w:proofErr w:type="spellEnd"/>
+            <w:r>
+              <w:t>}</w:t>
             </w:r>
           </w:p>
         </w:tc>
@@ -141,8 +225,13 @@
             <w:vAlign w:val="center"/>
           </w:tcPr>
           <w:p>
-            <w:r>
-              <w:t>Unité(s) :</w:t>
+            <w:proofErr w:type="spellStart"/>
+            <w:r>
+              <w:t>Unité</w:t>
+            </w:r>
+            <w:proofErr w:type="spellEnd"/>
+            <w:r>
+              <w:t>(s) :</w:t>
             </w:r>
           </w:p>
           <w:p>
@@ -150,7 +239,18 @@
               <w:jc w:val="center"/>
             </w:pPr>
             <w:r>
-              <w:t>{unite_cours}</w:t>
+              <w:t>$</w:t>
+            </w:r>
+            <w:r>
+              <w:t>{</w:t>
+            </w:r>
+            <w:proofErr w:type="spellStart"/>
+            <w:r>
+              <w:t>unite_cours</w:t>
+            </w:r>
+            <w:proofErr w:type="spellEnd"/>
+            <w:r>
+              <w:t>}</w:t>
             </w:r>
           </w:p>
         </w:tc>
@@ -160,8 +260,13 @@
             <w:vAlign w:val="center"/>
           </w:tcPr>
           <w:p>
-            <w:r>
-              <w:t>Préalable(s) :</w:t>
+            <w:proofErr w:type="spellStart"/>
+            <w:r>
+              <w:t>Préalable</w:t>
+            </w:r>
+            <w:proofErr w:type="spellEnd"/>
+            <w:r>
+              <w:t>(s) :</w:t>
             </w:r>
           </w:p>
           <w:p>
@@ -169,12 +274,22 @@
               <w:jc w:val="center"/>
             </w:pPr>
             <w:r>
-              <w:t>{prealable_cours}</w:t>
+              <w:t>$</w:t>
+            </w:r>
+            <w:r>
+              <w:t>{</w:t>
+            </w:r>
+            <w:proofErr w:type="spellStart"/>
+            <w:r>
+              <w:t>prealable_cours</w:t>
+            </w:r>
+            <w:proofErr w:type="spellEnd"/>
+            <w:r>
+              <w:t>}</w:t>
             </w:r>
           </w:p>
         </w:tc>
       </w:tr>
-      <w:bookmarkEnd w:id="0"/>
     </w:tbl>
     <w:p/>
     <w:tbl>
@@ -184,7 +299,7 @@
         <w:tblLook w:val="04A0" w:firstRow="1" w:lastRow="0" w:firstColumn="1" w:lastColumn="0" w:noHBand="0" w:noVBand="1"/>
       </w:tblPr>
       <w:tblGrid>
-        <w:gridCol w:w="8780"/>
+        <w:gridCol w:w="8630"/>
       </w:tblGrid>
       <w:tr>
         <w:tc>
@@ -196,9 +311,19 @@
             <w:pPr>
               <w:spacing w:before="240"/>
             </w:pPr>
-            <w:r>
-              <w:t>Présentation du cours</w:t>
-            </w:r>
+            <w:proofErr w:type="spellStart"/>
+            <w:r>
+              <w:t>Présentation</w:t>
+            </w:r>
+            <w:proofErr w:type="spellEnd"/>
+            <w:r>
+              <w:t xml:space="preserve"> du </w:t>
+            </w:r>
+            <w:proofErr w:type="spellStart"/>
+            <w:r>
+              <w:t>cours</w:t>
+            </w:r>
+            <w:proofErr w:type="spellEnd"/>
           </w:p>
         </w:tc>
       </w:tr>
@@ -212,7 +337,18 @@
           </w:tcPr>
           <w:p>
             <w:r>
-              <w:t>{presentation_cours}</w:t>
+              <w:t>$</w:t>
+            </w:r>
+            <w:r>
+              <w:t>{</w:t>
+            </w:r>
+            <w:proofErr w:type="spellStart"/>
+            <w:r>
+              <w:t>presentation_cours</w:t>
+            </w:r>
+            <w:proofErr w:type="spellEnd"/>
+            <w:r>
+              <w:t>}</w:t>
             </w:r>
           </w:p>
         </w:tc>
@@ -268,12 +404,14 @@
       </w:rPr>
       <w:t>{</w:t>
     </w:r>
+    <w:proofErr w:type="spellStart"/>
     <w:r>
       <w:rPr>
         <w:color w:val="FF0000"/>
       </w:rPr>
       <w:t>last_name</w:t>
     </w:r>
+    <w:proofErr w:type="spellEnd"/>
     <w:r>
       <w:rPr>
         <w:color w:val="FF0000"/>
@@ -289,12 +427,14 @@
       </w:rPr>
       <w:t>{</w:t>
     </w:r>
+    <w:proofErr w:type="spellStart"/>
     <w:r>
       <w:rPr>
         <w:highlight w:val="yellow"/>
       </w:rPr>
       <w:t>first_name</w:t>
     </w:r>
+    <w:proofErr w:type="spellEnd"/>
     <w:r>
       <w:rPr>
         <w:highlight w:val="yellow"/>
@@ -307,9 +447,11 @@
     <w:r>
       <w:t>{</w:t>
     </w:r>
+    <w:proofErr w:type="gramStart"/>
     <w:r>
       <w:t>phone</w:t>
     </w:r>
+    <w:proofErr w:type="gramEnd"/>
     <w:r>
       <w:t>}</w:t>
     </w:r>
@@ -348,15 +490,33 @@
     <w:pPr>
       <w:pStyle w:val="En-tte"/>
     </w:pPr>
-    <w:r>
-      <w:t>Collège Lionel-Groulx</w:t>
-    </w:r>
+    <w:proofErr w:type="spellStart"/>
+    <w:r>
+      <w:t>Collège</w:t>
+    </w:r>
+    <w:proofErr w:type="spellEnd"/>
+    <w:r>
+      <w:t xml:space="preserve"> Lionel-</w:t>
+    </w:r>
+    <w:proofErr w:type="spellStart"/>
+    <w:r>
+      <w:t>Groulx</w:t>
+    </w:r>
+    <w:proofErr w:type="spellEnd"/>
     <w:r>
       <w:tab/>
     </w:r>
     <w:r>
       <w:tab/>
-      <w:t>{type_enseignement}</w:t>
+      <w:t>{</w:t>
+    </w:r>
+    <w:proofErr w:type="spellStart"/>
+    <w:r>
+      <w:t>type_enseignement</w:t>
+    </w:r>
+    <w:proofErr w:type="spellEnd"/>
+    <w:r>
+      <w:t>}</w:t>
     </w:r>
   </w:p>
   <w:p>
@@ -369,7 +529,23 @@
     </w:r>
     <w:r>
       <w:tab/>
-      <w:t>{nom_programme} {code_programme}</w:t>
+      <w:t>{</w:t>
+    </w:r>
+    <w:proofErr w:type="spellStart"/>
+    <w:r>
+      <w:t>nom_programme</w:t>
+    </w:r>
+    <w:proofErr w:type="spellEnd"/>
+    <w:r>
+      <w:t>} {</w:t>
+    </w:r>
+    <w:proofErr w:type="spellStart"/>
+    <w:r>
+      <w:t>code_programme</w:t>
+    </w:r>
+    <w:proofErr w:type="spellEnd"/>
+    <w:r>
+      <w:t>}</w:t>
     </w:r>
   </w:p>
   <w:p>

</xml_diff>